<commit_message>
Test Plan Final Doc
</commit_message>
<xml_diff>
--- a/other/TestPlan.docx
+++ b/other/TestPlan.docx
@@ -2,6 +2,31 @@
 <file path=word/document.xml><?xml version="1.0" encoding="utf-8"?>
 <w:document xmlns:wpc="http://schemas.microsoft.com/office/word/2010/wordprocessingCanvas" xmlns:mc="http://schemas.openxmlformats.org/markup-compatibility/2006" xmlns:o="urn:schemas-microsoft-com:office:office" xmlns:r="http://schemas.openxmlformats.org/officeDocument/2006/relationships" xmlns:m="http://schemas.openxmlformats.org/officeDocument/2006/math" xmlns:v="urn:schemas-microsoft-com:vml" xmlns:wp14="http://schemas.microsoft.com/office/word/2010/wordprocessingDrawing" xmlns:wp="http://schemas.openxmlformats.org/drawingml/2006/wordprocessingDrawing" xmlns:w10="urn:schemas-microsoft-com:office:word" xmlns:w="http://schemas.openxmlformats.org/wordprocessingml/2006/main" xmlns:w14="http://schemas.microsoft.com/office/word/2010/wordml" xmlns:wpg="http://schemas.microsoft.com/office/word/2010/wordprocessingGroup" xmlns:wpi="http://schemas.microsoft.com/office/word/2010/wordprocessingInk" xmlns:wne="http://schemas.microsoft.com/office/word/2006/wordml" xmlns:wps="http://schemas.microsoft.com/office/word/2010/wordprocessingShape" mc:Ignorable="w14 wp14">
   <w:body>
+    <w:p>
+      <w:pPr>
+        <w:jc w:val="center"/>
+        <w:outlineLvl w:val="1"/>
+        <w:rPr>
+          <w:rFonts w:asciiTheme="majorBidi" w:hAnsiTheme="majorBidi" w:cs="B Nazanin" w:hint="cs"/>
+          <w:b/>
+          <w:bCs/>
+          <w:sz w:val="60"/>
+          <w:szCs w:val="60"/>
+          <w:rtl/>
+        </w:rPr>
+      </w:pPr>
+      <w:r>
+        <w:rPr>
+          <w:rFonts w:asciiTheme="majorBidi" w:hAnsiTheme="majorBidi" w:cs="B Nazanin" w:hint="cs"/>
+          <w:b/>
+          <w:bCs/>
+          <w:sz w:val="60"/>
+          <w:szCs w:val="60"/>
+          <w:rtl/>
+        </w:rPr>
+        <w:t>تست</w:t>
+      </w:r>
+    </w:p>
     <w:p>
       <w:pPr>
         <w:pStyle w:val="ListParagraph"/>
@@ -334,19 +359,6 @@
     </w:p>
     <w:p>
       <w:pPr>
-        <w:jc w:val="both"/>
-        <w:rPr>
-          <w:rFonts w:ascii="Tahoma" w:hAnsi="Tahoma" w:cs="B Nazanin"/>
-          <w:color w:val="000000"/>
-          <w:sz w:val="24"/>
-          <w:szCs w:val="24"/>
-          <w:shd w:val="clear" w:color="auto" w:fill="FFFFFF"/>
-          <w:rtl/>
-        </w:rPr>
-      </w:pPr>
-    </w:p>
-    <w:p>
-      <w:pPr>
         <w:pStyle w:val="ListParagraph"/>
         <w:numPr>
           <w:ilvl w:val="0"/>
@@ -525,19 +537,73 @@
         <w:spacing w:before="100" w:beforeAutospacing="1" w:after="100" w:afterAutospacing="1" w:line="240" w:lineRule="auto"/>
         <w:jc w:val="both"/>
         <w:rPr>
+          <w:rFonts w:ascii="Times New Roman" w:eastAsia="Times New Roman" w:hAnsi="Times New Roman" w:cs="B Nazanin" w:hint="cs"/>
+          <w:sz w:val="24"/>
+          <w:szCs w:val="24"/>
+        </w:rPr>
+      </w:pPr>
+      <w:r>
+        <w:rPr>
+          <w:rFonts w:ascii="Times New Roman" w:eastAsia="Times New Roman" w:hAnsi="Times New Roman" w:cs="B Nazanin" w:hint="cs"/>
+          <w:sz w:val="24"/>
+          <w:szCs w:val="24"/>
+          <w:rtl/>
+        </w:rPr>
+        <w:t>تمامی ساختارهای داده‌ای داخلی از جهت اعتبار وارسی شده‌باشند .</w:t>
+      </w:r>
+    </w:p>
+    <w:p>
+      <w:pPr>
+        <w:pStyle w:val="ListParagraph"/>
+        <w:spacing w:before="100" w:beforeAutospacing="1" w:after="100" w:afterAutospacing="1" w:line="240" w:lineRule="auto"/>
+        <w:jc w:val="both"/>
+        <w:rPr>
+          <w:rFonts w:ascii="Times New Roman" w:eastAsia="Times New Roman" w:hAnsi="Times New Roman" w:cs="B Nazanin" w:hint="cs"/>
+          <w:b/>
+          <w:bCs/>
+          <w:sz w:val="24"/>
+          <w:szCs w:val="24"/>
+          <w:rtl/>
+        </w:rPr>
+      </w:pPr>
+    </w:p>
+    <w:p>
+      <w:pPr>
+        <w:pStyle w:val="ListParagraph"/>
+        <w:spacing w:before="100" w:beforeAutospacing="1" w:after="100" w:afterAutospacing="1" w:line="240" w:lineRule="auto"/>
+        <w:jc w:val="both"/>
+        <w:rPr>
+          <w:rFonts w:ascii="Times New Roman" w:eastAsia="Times New Roman" w:hAnsi="Times New Roman" w:cs="B Nazanin" w:hint="cs"/>
+          <w:b/>
+          <w:bCs/>
+          <w:rtl/>
+        </w:rPr>
+      </w:pPr>
+      <w:r>
+        <w:rPr>
+          <w:rFonts w:ascii="Times New Roman" w:eastAsia="Times New Roman" w:hAnsi="Times New Roman" w:cs="B Nazanin" w:hint="cs"/>
+          <w:b/>
+          <w:bCs/>
+          <w:rtl/>
+        </w:rPr>
+        <w:t xml:space="preserve">تست جعبه سفید با سند </w:t>
+      </w:r>
+      <w:r>
+        <w:rPr>
           <w:rFonts w:ascii="Times New Roman" w:eastAsia="Times New Roman" w:hAnsi="Times New Roman" w:cs="B Nazanin"/>
-          <w:sz w:val="24"/>
-          <w:szCs w:val="24"/>
-        </w:rPr>
-      </w:pPr>
+          <w:b/>
+          <w:bCs/>
+        </w:rPr>
+        <w:t>ODD</w:t>
+      </w:r>
       <w:r>
         <w:rPr>
           <w:rFonts w:ascii="Times New Roman" w:eastAsia="Times New Roman" w:hAnsi="Times New Roman" w:cs="B Nazanin" w:hint="cs"/>
-          <w:sz w:val="24"/>
-          <w:szCs w:val="24"/>
-          <w:rtl/>
-        </w:rPr>
-        <w:t>تمامی ساختارهای داده‌ای داخلی از جهت اعتبار وارسی شده‌باشند .</w:t>
+          <w:b/>
+          <w:bCs/>
+          <w:rtl/>
+        </w:rPr>
+        <w:t xml:space="preserve"> ارتباط دارد .</w:t>
       </w:r>
     </w:p>
     <w:p>
@@ -561,6 +627,7 @@
           <w:szCs w:val="28"/>
           <w:rtl/>
         </w:rPr>
+        <w:lastRenderedPageBreak/>
         <w:t>تست جعبه سیاه</w:t>
       </w:r>
     </w:p>
@@ -607,7 +674,6 @@
           <w:szCs w:val="24"/>
           <w:rtl/>
         </w:rPr>
-        <w:lastRenderedPageBreak/>
         <w:t>عملیات اشتباه و یا از قلم افتاده</w:t>
       </w:r>
     </w:p>
@@ -864,16 +930,16 @@
         <w:jc w:val="both"/>
         <w:rPr>
           <w:rFonts w:ascii="Times New Roman" w:eastAsia="Times New Roman" w:hAnsi="Times New Roman" w:cs="B Nazanin" w:hint="cs"/>
-          <w:sz w:val="24"/>
-          <w:szCs w:val="24"/>
+          <w:b/>
+          <w:bCs/>
           <w:rtl/>
         </w:rPr>
       </w:pPr>
       <w:r>
         <w:rPr>
           <w:rFonts w:ascii="Times New Roman" w:eastAsia="Times New Roman" w:hAnsi="Times New Roman" w:cs="B Nazanin" w:hint="cs"/>
-          <w:sz w:val="24"/>
-          <w:szCs w:val="24"/>
+          <w:b/>
+          <w:bCs/>
           <w:rtl/>
         </w:rPr>
         <w:t>تست جعبه سیاه در ارتباط با کارخواست‌ها می‌باشد</w:t>
@@ -881,16 +947,16 @@
       <w:r>
         <w:rPr>
           <w:rFonts w:ascii="Times New Roman" w:eastAsia="Times New Roman" w:hAnsi="Times New Roman" w:cs="B Nazanin"/>
-          <w:sz w:val="24"/>
-          <w:szCs w:val="24"/>
+          <w:b/>
+          <w:bCs/>
         </w:rPr>
         <w:t xml:space="preserve"> </w:t>
       </w:r>
       <w:r>
         <w:rPr>
           <w:rFonts w:ascii="Times New Roman" w:eastAsia="Times New Roman" w:hAnsi="Times New Roman" w:cs="B Nazanin" w:hint="cs"/>
-          <w:sz w:val="24"/>
-          <w:szCs w:val="24"/>
+          <w:b/>
+          <w:bCs/>
           <w:rtl/>
         </w:rPr>
         <w:t xml:space="preserve"> و همچنین باید به نیازمندی‌ه</w:t>
@@ -898,8 +964,8 @@
       <w:r>
         <w:rPr>
           <w:rFonts w:ascii="Times New Roman" w:eastAsia="Times New Roman" w:hAnsi="Times New Roman" w:cs="B Nazanin" w:hint="cs"/>
-          <w:sz w:val="24"/>
-          <w:szCs w:val="24"/>
+          <w:b/>
+          <w:bCs/>
           <w:rtl/>
         </w:rPr>
         <w:t xml:space="preserve">ای کاربردی نگاه کرد پس با سند </w:t>
@@ -907,16 +973,16 @@
       <w:r>
         <w:rPr>
           <w:rFonts w:ascii="Times New Roman" w:eastAsia="Times New Roman" w:hAnsi="Times New Roman" w:cs="B Nazanin"/>
-          <w:sz w:val="24"/>
-          <w:szCs w:val="24"/>
+          <w:b/>
+          <w:bCs/>
         </w:rPr>
         <w:t>RAD</w:t>
       </w:r>
       <w:r>
         <w:rPr>
           <w:rFonts w:ascii="Times New Roman" w:eastAsia="Times New Roman" w:hAnsi="Times New Roman" w:cs="B Nazanin" w:hint="cs"/>
-          <w:sz w:val="24"/>
-          <w:szCs w:val="24"/>
+          <w:b/>
+          <w:bCs/>
           <w:rtl/>
         </w:rPr>
         <w:t xml:space="preserve"> ارتباط دارد . تست کارایی نیز به نی</w:t>
@@ -924,8 +990,8 @@
       <w:r>
         <w:rPr>
           <w:rFonts w:ascii="Times New Roman" w:eastAsia="Times New Roman" w:hAnsi="Times New Roman" w:cs="B Nazanin" w:hint="cs"/>
-          <w:sz w:val="24"/>
-          <w:szCs w:val="24"/>
+          <w:b/>
+          <w:bCs/>
           <w:rtl/>
         </w:rPr>
         <w:t xml:space="preserve">ازمندی‌های غیرکاربردی نگاه می‌کند و با سند </w:t>
@@ -933,57 +999,19 @@
       <w:r>
         <w:rPr>
           <w:rFonts w:ascii="Times New Roman" w:eastAsia="Times New Roman" w:hAnsi="Times New Roman" w:cs="B Nazanin"/>
-          <w:sz w:val="24"/>
-          <w:szCs w:val="24"/>
+          <w:b/>
+          <w:bCs/>
         </w:rPr>
         <w:t>RAD</w:t>
       </w:r>
       <w:r>
         <w:rPr>
           <w:rFonts w:ascii="Times New Roman" w:eastAsia="Times New Roman" w:hAnsi="Times New Roman" w:cs="B Nazanin" w:hint="cs"/>
-          <w:sz w:val="24"/>
-          <w:szCs w:val="24"/>
+          <w:b/>
+          <w:bCs/>
           <w:rtl/>
         </w:rPr>
         <w:t xml:space="preserve"> ارتباط دارد.</w:t>
-      </w:r>
-    </w:p>
-    <w:p>
-      <w:pPr>
-        <w:spacing w:before="100" w:beforeAutospacing="1" w:after="100" w:afterAutospacing="1" w:line="240" w:lineRule="auto"/>
-        <w:jc w:val="both"/>
-        <w:rPr>
-          <w:rFonts w:ascii="Times New Roman" w:eastAsia="Times New Roman" w:hAnsi="Times New Roman" w:cs="B Nazanin" w:hint="cs"/>
-          <w:sz w:val="24"/>
-          <w:szCs w:val="24"/>
-          <w:rtl/>
-        </w:rPr>
-      </w:pPr>
-      <w:r>
-        <w:rPr>
-          <w:rFonts w:ascii="Times New Roman" w:eastAsia="Times New Roman" w:hAnsi="Times New Roman" w:cs="B Nazanin" w:hint="cs"/>
-          <w:sz w:val="24"/>
-          <w:szCs w:val="24"/>
-          <w:rtl/>
-        </w:rPr>
-        <w:t xml:space="preserve">تست جعبه سفید با سند </w:t>
-      </w:r>
-      <w:r>
-        <w:rPr>
-          <w:rFonts w:ascii="Times New Roman" w:eastAsia="Times New Roman" w:hAnsi="Times New Roman" w:cs="B Nazanin"/>
-          <w:sz w:val="24"/>
-          <w:szCs w:val="24"/>
-        </w:rPr>
-        <w:t>ODD</w:t>
-      </w:r>
-      <w:r>
-        <w:rPr>
-          <w:rFonts w:ascii="Times New Roman" w:eastAsia="Times New Roman" w:hAnsi="Times New Roman" w:cs="B Nazanin" w:hint="cs"/>
-          <w:sz w:val="24"/>
-          <w:szCs w:val="24"/>
-          <w:rtl/>
-        </w:rPr>
-        <w:t xml:space="preserve"> ارتباط دارد .</w:t>
       </w:r>
     </w:p>
     <w:p>
@@ -1096,6 +1124,7 @@
           <w:szCs w:val="24"/>
           <w:rtl/>
         </w:rPr>
+        <w:lastRenderedPageBreak/>
         <w:t>عضویت در سایت</w:t>
       </w:r>
     </w:p>
@@ -1191,7 +1220,6 @@
           <w:szCs w:val="24"/>
           <w:rtl/>
         </w:rPr>
-        <w:lastRenderedPageBreak/>
         <w:t>مشاهده فهرست تبلیغات اضافه شده و تایید یا لغو آن توسط مدیر</w:t>
       </w:r>
     </w:p>
@@ -1722,6 +1750,7 @@
           <w:rtl/>
           <w:lang w:bidi="ar-SA"/>
         </w:rPr>
+        <w:lastRenderedPageBreak/>
         <w:t xml:space="preserve">آزمون </w:t>
       </w:r>
       <w:r>
@@ -1830,7 +1859,6 @@
           <w:szCs w:val="24"/>
           <w:rtl/>
         </w:rPr>
-        <w:lastRenderedPageBreak/>
         <w:t>این تست هنگام ثبت نام کاربر جدید ، ورود کاربر ، ثبت آگهی جدید انجام می‌شود. بطوری که هنگام وارد کردن داده درست و یا نادرست فعالیت به طور صحیح ادامه پیدا می‌کند یا خیر.</w:t>
       </w:r>
     </w:p>
@@ -2303,7 +2331,7 @@
     <w:p>
       <w:pPr>
         <w:rPr>
-          <w:rFonts w:cs="B Nazanin"/>
+          <w:rFonts w:cs="B Nazanin" w:hint="cs"/>
           <w:sz w:val="24"/>
           <w:szCs w:val="24"/>
           <w:rtl/>
@@ -2398,8 +2426,26 @@
         </w:rPr>
         <w:t>.</w:t>
       </w:r>
-      <w:bookmarkStart w:id="8" w:name="_GoBack"/>
-      <w:bookmarkEnd w:id="8"/>
+    </w:p>
+    <w:p>
+      <w:pPr>
+        <w:rPr>
+          <w:rFonts w:cs="B Nazanin" w:hint="cs"/>
+          <w:sz w:val="24"/>
+          <w:szCs w:val="24"/>
+          <w:rtl/>
+        </w:rPr>
+      </w:pPr>
+    </w:p>
+    <w:p>
+      <w:pPr>
+        <w:rPr>
+          <w:rFonts w:cs="B Nazanin"/>
+          <w:sz w:val="24"/>
+          <w:szCs w:val="24"/>
+          <w:rtl/>
+        </w:rPr>
+      </w:pPr>
     </w:p>
     <w:p>
       <w:pPr>
@@ -2424,6 +2470,7 @@
           <w:szCs w:val="32"/>
           <w:rtl/>
         </w:rPr>
+        <w:lastRenderedPageBreak/>
         <w:t>شر</w:t>
       </w:r>
       <w:r>
@@ -2466,7 +2513,16 @@
           <w:szCs w:val="24"/>
           <w:rtl/>
         </w:rPr>
-        <w:t>در بخش عضویت در سایت باید تست شود که در صورتی که فیلدهای الزامی پر نشده باشند عملیات ثبت صورت نگیرد. همچنین در صورتی که ورودی غیرمجاز داده شود عملیات ثبت صورت نگیرد.</w:t>
+        <w:t xml:space="preserve">در بخش عضویت در سایت باید تست شود که در صورتی که فیلدهای الزامی پر نشده باشند عملیات ثبت صورت نگیرد. همچنین در صورتی </w:t>
+      </w:r>
+      <w:r>
+        <w:rPr>
+          <w:rFonts w:cs="B Nazanin" w:hint="cs"/>
+          <w:sz w:val="24"/>
+          <w:szCs w:val="24"/>
+          <w:rtl/>
+        </w:rPr>
+        <w:t>که دو فیلد پسورد همخوانی با یکدیگر نداشته باشند باید پیغام خطایی چاپ کند . همچنین اگر پسورد کمتر از 6 کاراکتر داشته باشد خطا به کاربر نمایش دهد . همچنین فیلد ایمیل باید به فرمت آدرس ایمیل باشد .</w:t>
       </w:r>
     </w:p>
     <w:p>
@@ -2486,7 +2542,34 @@
           <w:szCs w:val="24"/>
           <w:rtl/>
         </w:rPr>
-        <w:t>در قسمت ورود به سایت باید تست شود که حتما نام کاربری و رمز عبور باهم تطابق دارند و سپس وارد شود. همچنین باید تست شود که بدون ورود به سایت می‌توان به بخش کاربرها وارد شد یا خیر.</w:t>
+        <w:t xml:space="preserve">در قسمت ورود به سایت باید تست شود که حتما نام کاربری و رمز عبور باهم تطابق دارند و سپس وارد شود. همچنین باید تست شود که بدون ورود به سایت </w:t>
+      </w:r>
+      <w:r>
+        <w:rPr>
+          <w:rFonts w:cs="B Nazanin" w:hint="cs"/>
+          <w:sz w:val="24"/>
+          <w:szCs w:val="24"/>
+          <w:rtl/>
+        </w:rPr>
+        <w:t>ن</w:t>
+      </w:r>
+      <w:r>
+        <w:rPr>
+          <w:rFonts w:cs="B Nazanin" w:hint="cs"/>
+          <w:sz w:val="24"/>
+          <w:szCs w:val="24"/>
+          <w:rtl/>
+        </w:rPr>
+        <w:t>می‌توان به بخش کاربرها وارد شد یا خیر.</w:t>
+      </w:r>
+      <w:r>
+        <w:rPr>
+          <w:rFonts w:cs="B Nazanin" w:hint="cs"/>
+          <w:sz w:val="24"/>
+          <w:szCs w:val="24"/>
+          <w:rtl/>
+        </w:rPr>
+        <w:t xml:space="preserve"> همچنین باید تست شود در صورتی که تیک مرا به خاطر بسپار زده شده باشد در مراجعه‌های بعدی کاربر به صورت اتوماتیک وارد سایت شود.</w:t>
       </w:r>
     </w:p>
     <w:p>
@@ -2506,7 +2589,6 @@
           <w:szCs w:val="24"/>
           <w:rtl/>
         </w:rPr>
-        <w:lastRenderedPageBreak/>
         <w:t xml:space="preserve">در بخش </w:t>
       </w:r>
       <w:r>
@@ -2562,6 +2644,24 @@
           <w:rtl/>
         </w:rPr>
         <w:t xml:space="preserve"> صورت نگیرد.</w:t>
+      </w:r>
+      <w:r>
+        <w:rPr>
+          <w:rFonts w:cs="B Nazanin" w:hint="cs"/>
+          <w:sz w:val="24"/>
+          <w:szCs w:val="24"/>
+          <w:rtl/>
+        </w:rPr>
+        <w:t xml:space="preserve"> همچنین در صورتی </w:t>
+      </w:r>
+      <w:r>
+        <w:rPr>
+          <w:rFonts w:cs="B Nazanin" w:hint="cs"/>
+          <w:sz w:val="24"/>
+          <w:szCs w:val="24"/>
+          <w:rtl/>
+        </w:rPr>
+        <w:t>که دو فیلد پسورد همخوانی با یکدیگر نداشته باشند باید پیغام خطایی چاپ کند . همچنین اگر پسورد کمتر از 6 کاراکتر داشته باشد خطا به کاربر نمایش دهد . همچنین فیلد ایمیل باید به فرمت آدرس ایمیل باشد .</w:t>
       </w:r>
     </w:p>
     <w:p>
@@ -3194,20 +3294,8 @@
           <w:szCs w:val="32"/>
           <w:rtl/>
         </w:rPr>
-        <w:t>روش</w:t>
-      </w:r>
-    </w:p>
-    <w:p>
-      <w:pPr>
-        <w:pStyle w:val="ListParagraph"/>
-        <w:rPr>
-          <w:rFonts w:cs="B Nazanin"/>
-          <w:b/>
-          <w:bCs/>
-          <w:sz w:val="32"/>
-          <w:szCs w:val="32"/>
-        </w:rPr>
-      </w:pPr>
+        <w:t>متدلوژی تست</w:t>
+      </w:r>
     </w:p>
     <w:p>
       <w:pPr>
@@ -3217,12 +3305,21 @@
         </w:tabs>
         <w:ind w:left="0"/>
         <w:rPr>
-          <w:rFonts w:cs="B Nazanin"/>
-          <w:sz w:val="24"/>
-          <w:szCs w:val="24"/>
-          <w:rtl/>
-        </w:rPr>
-      </w:pPr>
+          <w:rFonts w:cs="B Nazanin" w:hint="cs"/>
+          <w:sz w:val="24"/>
+          <w:szCs w:val="24"/>
+          <w:rtl/>
+        </w:rPr>
+      </w:pPr>
+      <w:r>
+        <w:rPr>
+          <w:rFonts w:cs="B Nazanin" w:hint="cs"/>
+          <w:sz w:val="24"/>
+          <w:szCs w:val="24"/>
+          <w:rtl/>
+        </w:rPr>
+        <w:t xml:space="preserve">آزمون کارایی و آزمون تحت فشار را </w:t>
+      </w:r>
       <w:r>
         <w:rPr>
           <w:rFonts w:cs="B Nazanin" w:hint="cs"/>
@@ -3248,6 +3345,15 @@
           <w:szCs w:val="24"/>
           <w:rtl/>
         </w:rPr>
+        <w:t xml:space="preserve"> </w:t>
+      </w:r>
+      <w:r>
+        <w:rPr>
+          <w:rFonts w:cs="B Nazanin" w:hint="cs"/>
+          <w:sz w:val="24"/>
+          <w:szCs w:val="24"/>
+          <w:rtl/>
+        </w:rPr>
         <w:t>نرم افزار</w:t>
       </w:r>
       <w:proofErr w:type="spellStart"/>
@@ -3284,7 +3390,16 @@
           <w:szCs w:val="24"/>
           <w:rtl/>
         </w:rPr>
-        <w:t>عملیات تست را انجام می‌دهیم.</w:t>
+        <w:t xml:space="preserve"> </w:t>
+      </w:r>
+      <w:r>
+        <w:rPr>
+          <w:rFonts w:cs="B Nazanin" w:hint="cs"/>
+          <w:sz w:val="24"/>
+          <w:szCs w:val="24"/>
+          <w:rtl/>
+        </w:rPr>
+        <w:t>انجام می‌دهیم.</w:t>
       </w:r>
     </w:p>
     <w:p>
@@ -3311,7 +3426,7 @@
         </w:numPr>
         <w:outlineLvl w:val="1"/>
         <w:rPr>
-          <w:rFonts w:cs="B Nazanin"/>
+          <w:rFonts w:cs="B Nazanin" w:hint="cs"/>
           <w:b/>
           <w:bCs/>
           <w:sz w:val="32"/>
@@ -3327,46 +3442,19 @@
           <w:szCs w:val="32"/>
           <w:rtl/>
         </w:rPr>
-        <w:t>زمانبندی تست</w:t>
-      </w:r>
-    </w:p>
-    <w:p>
-      <w:pPr>
-        <w:bidi w:val="0"/>
-        <w:jc w:val="right"/>
-        <w:rPr>
-          <w:rFonts w:cs="B Nazanin"/>
-          <w:sz w:val="24"/>
-          <w:szCs w:val="24"/>
-        </w:rPr>
-      </w:pPr>
-      <w:r>
-        <w:rPr>
-          <w:rFonts w:cs="B Nazanin" w:hint="cs"/>
-          <w:sz w:val="24"/>
-          <w:szCs w:val="24"/>
-          <w:rtl/>
-        </w:rPr>
-        <w:t xml:space="preserve">بعد از پایان یافتن مرحله برنامه‌نویسی و پیاده‌سازی هر </w:t>
-      </w:r>
-      <w:r>
-        <w:rPr>
-          <w:rFonts w:cs="B Nazanin" w:hint="cs"/>
-          <w:sz w:val="24"/>
-          <w:szCs w:val="24"/>
-          <w:rtl/>
-        </w:rPr>
-        <w:t>فاز</w:t>
-      </w:r>
-      <w:r>
-        <w:rPr>
-          <w:rFonts w:cs="B Nazanin" w:hint="cs"/>
-          <w:sz w:val="24"/>
-          <w:szCs w:val="24"/>
-          <w:rtl/>
-        </w:rPr>
-        <w:t xml:space="preserve"> عملیات تست را شروع می‌کنیم</w:t>
-      </w:r>
+        <w:t>تعلیق و از سرگیری</w:t>
+      </w:r>
+    </w:p>
+    <w:p>
+      <w:pPr>
+        <w:rPr>
+          <w:rFonts w:cs="B Nazanin" w:hint="cs"/>
+          <w:b/>
+          <w:bCs/>
+          <w:sz w:val="32"/>
+          <w:szCs w:val="32"/>
+        </w:rPr>
+      </w:pPr>
     </w:p>
     <w:p>
       <w:pPr>
@@ -3375,8 +3463,9 @@
           <w:ilvl w:val="0"/>
           <w:numId w:val="4"/>
         </w:numPr>
-        <w:rPr>
-          <w:rFonts w:cs="B Nazanin"/>
+        <w:outlineLvl w:val="1"/>
+        <w:rPr>
+          <w:rFonts w:cs="B Nazanin" w:hint="cs"/>
           <w:b/>
           <w:bCs/>
           <w:sz w:val="32"/>
@@ -3392,51 +3481,168 @@
           <w:szCs w:val="32"/>
           <w:rtl/>
         </w:rPr>
-        <w:t xml:space="preserve">کار با برنامه </w:t>
-      </w:r>
-      <w:r>
-        <w:rPr>
-          <w:rFonts w:cs="B Nazanin"/>
+        <w:t>نیازمندی‌های سخت‌افزاری و نرم‌افزاری</w:t>
+      </w:r>
+    </w:p>
+    <w:p>
+      <w:pPr>
+        <w:rPr>
+          <w:rFonts w:cs="B Nazanin" w:hint="cs"/>
+          <w:sz w:val="24"/>
+          <w:szCs w:val="24"/>
+          <w:rtl/>
+        </w:rPr>
+      </w:pPr>
+      <w:r>
+        <w:rPr>
+          <w:rFonts w:cs="B Nazanin" w:hint="cs"/>
+          <w:sz w:val="24"/>
+          <w:szCs w:val="24"/>
+          <w:rtl/>
+        </w:rPr>
+        <w:t>برای انجام عملیات تست به یک دستگاه کامپیوتر با</w:t>
+      </w:r>
+      <w:r>
+        <w:rPr>
+          <w:rFonts w:cs="B Nazanin"/>
+          <w:sz w:val="24"/>
+          <w:szCs w:val="24"/>
+        </w:rPr>
+        <w:t xml:space="preserve"> </w:t>
+      </w:r>
+      <w:r>
+        <w:rPr>
+          <w:rFonts w:cs="B Nazanin" w:hint="cs"/>
+          <w:sz w:val="24"/>
+          <w:szCs w:val="24"/>
+          <w:rtl/>
+        </w:rPr>
+        <w:t xml:space="preserve">مرورگرهای مختلف </w:t>
+      </w:r>
+      <w:r>
+        <w:rPr>
+          <w:rFonts w:cs="B Nazanin"/>
+          <w:sz w:val="24"/>
+          <w:szCs w:val="24"/>
+        </w:rPr>
+        <w:t>Chrome , Firefox , Internet Explorer</w:t>
+      </w:r>
+      <w:r>
+        <w:rPr>
+          <w:rFonts w:cs="B Nazanin" w:hint="cs"/>
+          <w:sz w:val="24"/>
+          <w:szCs w:val="24"/>
+          <w:rtl/>
+        </w:rPr>
+        <w:t xml:space="preserve"> و </w:t>
+      </w:r>
+    </w:p>
+    <w:p>
+      <w:pPr>
+        <w:pStyle w:val="ListParagraph"/>
+        <w:numPr>
+          <w:ilvl w:val="0"/>
+          <w:numId w:val="4"/>
+        </w:numPr>
+        <w:outlineLvl w:val="1"/>
+        <w:rPr>
+          <w:rFonts w:cs="B Nazanin" w:hint="cs"/>
           <w:b/>
           <w:bCs/>
           <w:sz w:val="32"/>
           <w:szCs w:val="32"/>
         </w:rPr>
-        <w:t>WAPT</w:t>
-      </w:r>
-    </w:p>
-    <w:p>
-      <w:pPr>
+      </w:pPr>
+      <w:r>
         <w:rPr>
           <w:rFonts w:cs="B Nazanin" w:hint="cs"/>
           <w:b/>
           <w:bCs/>
+          <w:sz w:val="32"/>
+          <w:szCs w:val="32"/>
+          <w:rtl/>
+        </w:rPr>
+        <w:t>موردهای تست</w:t>
+      </w:r>
+    </w:p>
+    <w:p>
+      <w:pPr>
+        <w:rPr>
+          <w:rFonts w:cs="B Nazanin" w:hint="cs"/>
+          <w:sz w:val="24"/>
+          <w:szCs w:val="24"/>
+          <w:rtl/>
+        </w:rPr>
+      </w:pPr>
+      <w:r>
+        <w:rPr>
+          <w:rFonts w:cs="B Nazanin" w:hint="cs"/>
+          <w:sz w:val="24"/>
+          <w:szCs w:val="24"/>
+          <w:rtl/>
+        </w:rPr>
+        <w:t xml:space="preserve">همانطور که پیشتر گفته شد برای انجام عملیات تست کارایی و تحت فشار از برنامه </w:t>
+      </w:r>
+      <w:proofErr w:type="spellStart"/>
+      <w:r>
+        <w:rPr>
+          <w:rFonts w:cs="B Nazanin"/>
+          <w:sz w:val="24"/>
+          <w:szCs w:val="24"/>
+        </w:rPr>
+        <w:t>Wapt</w:t>
+      </w:r>
+      <w:proofErr w:type="spellEnd"/>
+      <w:r>
+        <w:rPr>
+          <w:rFonts w:cs="B Nazanin"/>
+          <w:sz w:val="24"/>
+          <w:szCs w:val="24"/>
+        </w:rPr>
+        <w:t xml:space="preserve"> </w:t>
+      </w:r>
+      <w:r>
+        <w:rPr>
+          <w:rFonts w:cs="B Nazanin" w:hint="cs"/>
+          <w:sz w:val="24"/>
+          <w:szCs w:val="24"/>
+          <w:rtl/>
+        </w:rPr>
+        <w:t xml:space="preserve"> استفاده می‌کنیم.</w:t>
+      </w:r>
+    </w:p>
+    <w:p>
+      <w:pPr>
+        <w:pStyle w:val="Heading3"/>
+        <w:rPr>
+          <w:rFonts w:cs="B Nazanin"/>
+          <w:color w:val="auto"/>
           <w:sz w:val="28"/>
           <w:szCs w:val="28"/>
-          <w:rtl/>
-        </w:rPr>
-      </w:pPr>
-      <w:r>
-        <w:rPr>
-          <w:rFonts w:cs="B Nazanin" w:hint="cs"/>
-          <w:b/>
-          <w:bCs/>
+        </w:rPr>
+      </w:pPr>
+      <w:r>
+        <w:rPr>
+          <w:rFonts w:cs="B Nazanin" w:hint="cs"/>
+          <w:color w:val="auto"/>
           <w:sz w:val="28"/>
           <w:szCs w:val="28"/>
           <w:rtl/>
         </w:rPr>
-        <w:t xml:space="preserve">ساخت </w:t>
-      </w:r>
-      <w:r>
-        <w:rPr>
-          <w:rFonts w:cs="B Nazanin"/>
-          <w:b/>
-          <w:bCs/>
+        <w:lastRenderedPageBreak/>
+        <w:t xml:space="preserve">کار با برنامه </w:t>
+      </w:r>
+      <w:proofErr w:type="spellStart"/>
+      <w:r>
+        <w:rPr>
+          <w:rFonts w:cs="B Nazanin"/>
+          <w:color w:val="auto"/>
           <w:sz w:val="28"/>
           <w:szCs w:val="28"/>
         </w:rPr>
-        <w:t>Performance Test</w:t>
-      </w:r>
+        <w:t>Wapt</w:t>
+      </w:r>
+      <w:proofErr w:type="spellEnd"/>
     </w:p>
     <w:p>
       <w:pPr>
@@ -3561,7 +3767,7 @@
     </w:p>
     <w:p>
       <w:pPr>
-        <w:ind w:left="360"/>
+        <w:jc w:val="both"/>
         <w:rPr>
           <w:rFonts w:cs="B Nazanin" w:hint="cs"/>
           <w:b/>
@@ -3571,31 +3777,6 @@
           <w:rtl/>
         </w:rPr>
       </w:pPr>
-    </w:p>
-    <w:p>
-      <w:pPr>
-        <w:pStyle w:val="ListParagraph"/>
-        <w:numPr>
-          <w:ilvl w:val="0"/>
-          <w:numId w:val="7"/>
-        </w:numPr>
-        <w:jc w:val="both"/>
-        <w:rPr>
-          <w:rFonts w:cs="B Nazanin" w:hint="cs"/>
-          <w:sz w:val="24"/>
-          <w:szCs w:val="24"/>
-        </w:rPr>
-      </w:pPr>
-      <w:r>
-        <w:rPr>
-          <w:rFonts w:cs="B Nazanin" w:hint="cs"/>
-          <w:sz w:val="24"/>
-          <w:szCs w:val="24"/>
-          <w:rtl/>
-        </w:rPr>
-        <w:lastRenderedPageBreak/>
-        <w:t>در این قسمت می‌</w:t>
-      </w:r>
       <w:r>
         <w:rPr>
           <w:noProof/>
@@ -3604,17 +3785,9 @@
           <w:lang w:bidi="ar-SA"/>
         </w:rPr>
         <w:drawing>
-          <wp:anchor distT="0" distB="0" distL="114300" distR="114300" simplePos="0" relativeHeight="251658240" behindDoc="0" locked="0" layoutInCell="1" allowOverlap="1" wp14:anchorId="26433CF1" wp14:editId="7C85C1F6">
-            <wp:simplePos x="0" y="0"/>
-            <wp:positionH relativeFrom="margin">
-              <wp:posOffset>-95250</wp:posOffset>
-            </wp:positionH>
-            <wp:positionV relativeFrom="margin">
-              <wp:posOffset>-603885</wp:posOffset>
-            </wp:positionV>
-            <wp:extent cx="5974715" cy="4282440"/>
-            <wp:effectExtent l="0" t="0" r="6985" b="3810"/>
-            <wp:wrapSquare wrapText="bothSides"/>
+          <wp:inline distT="0" distB="0" distL="0" distR="0" wp14:anchorId="4327B667" wp14:editId="658D7498">
+            <wp:extent cx="5723467" cy="4004733"/>
+            <wp:effectExtent l="0" t="0" r="0" b="0"/>
             <wp:docPr id="1" name="Picture 1"/>
             <wp:cNvGraphicFramePr>
               <a:graphicFrameLocks xmlns:a="http://schemas.openxmlformats.org/drawingml/2006/main" noChangeAspect="1"/>
@@ -3634,114 +3807,13 @@
                         </a:ext>
                       </a:extLst>
                     </a:blip>
-                    <a:srcRect l="11410" r="12564" b="3078"/>
+                    <a:srcRect l="14876" t="8030" r="14144" b="3633"/>
                     <a:stretch/>
                   </pic:blipFill>
                   <pic:spPr bwMode="auto">
                     <a:xfrm>
                       <a:off x="0" y="0"/>
-                      <a:ext cx="5974715" cy="4282440"/>
-                    </a:xfrm>
-                    <a:prstGeom prst="rect">
-                      <a:avLst/>
-                    </a:prstGeom>
-                    <a:ln>
-                      <a:noFill/>
-                    </a:ln>
-                    <a:extLst>
-                      <a:ext uri="{53640926-AAD7-44D8-BBD7-CCE9431645EC}">
-                        <a14:shadowObscured xmlns:a14="http://schemas.microsoft.com/office/drawing/2010/main"/>
-                      </a:ext>
-                    </a:extLst>
-                  </pic:spPr>
-                </pic:pic>
-              </a:graphicData>
-            </a:graphic>
-            <wp14:sizeRelH relativeFrom="margin">
-              <wp14:pctWidth>0</wp14:pctWidth>
-            </wp14:sizeRelH>
-            <wp14:sizeRelV relativeFrom="margin">
-              <wp14:pctHeight>0</wp14:pctHeight>
-            </wp14:sizeRelV>
-          </wp:anchor>
-        </w:drawing>
-      </w:r>
-      <w:r>
-        <w:rPr>
-          <w:rFonts w:cs="B Nazanin" w:hint="cs"/>
-          <w:sz w:val="24"/>
-          <w:szCs w:val="24"/>
-          <w:rtl/>
-        </w:rPr>
-        <w:t>توان مدت زمان کلی اجرای تست را تعیین کرد</w:t>
-      </w:r>
-    </w:p>
-    <w:p>
-      <w:pPr>
-        <w:pStyle w:val="ListParagraph"/>
-        <w:numPr>
-          <w:ilvl w:val="0"/>
-          <w:numId w:val="7"/>
-        </w:numPr>
-        <w:jc w:val="both"/>
-        <w:rPr>
-          <w:rFonts w:cs="B Nazanin" w:hint="cs"/>
-          <w:sz w:val="24"/>
-          <w:szCs w:val="24"/>
-        </w:rPr>
-      </w:pPr>
-      <w:r>
-        <w:rPr>
-          <w:rFonts w:cs="B Nazanin" w:hint="cs"/>
-          <w:sz w:val="24"/>
-          <w:szCs w:val="24"/>
-          <w:rtl/>
-        </w:rPr>
-        <w:t>در این قسمت تعداد ستون‌های گزارش تست نمایش داده خواهد شد که هر چه تعداد این ستون ها بیشتر باشد طبیعتا جزئیات بیشتری در اختیار قرار خواهد گرفت ولی زمان بیشتر صرف انجام عمل تست خواهد شد.</w:t>
-      </w:r>
-    </w:p>
-    <w:p>
-      <w:pPr>
-        <w:jc w:val="both"/>
-        <w:rPr>
-          <w:rFonts w:cs="B Nazanin" w:hint="cs"/>
-          <w:b/>
-          <w:bCs/>
-          <w:sz w:val="32"/>
-          <w:szCs w:val="32"/>
-          <w:rtl/>
-        </w:rPr>
-      </w:pPr>
-      <w:r>
-        <w:rPr>
-          <w:noProof/>
-          <w:lang w:bidi="ar-SA"/>
-        </w:rPr>
-        <w:lastRenderedPageBreak/>
-        <w:drawing>
-          <wp:inline distT="0" distB="0" distL="0" distR="0" wp14:anchorId="6DC42C9F" wp14:editId="19F0D06B">
-            <wp:extent cx="5676900" cy="4589111"/>
-            <wp:effectExtent l="0" t="0" r="0" b="2540"/>
-            <wp:docPr id="3" name="Picture 3"/>
-            <wp:cNvGraphicFramePr>
-              <a:graphicFrameLocks xmlns:a="http://schemas.openxmlformats.org/drawingml/2006/main" noChangeAspect="1"/>
-            </wp:cNvGraphicFramePr>
-            <a:graphic xmlns:a="http://schemas.openxmlformats.org/drawingml/2006/main">
-              <a:graphicData uri="http://schemas.openxmlformats.org/drawingml/2006/picture">
-                <pic:pic xmlns:pic="http://schemas.openxmlformats.org/drawingml/2006/picture">
-                  <pic:nvPicPr>
-                    <pic:cNvPr id="0" name=""/>
-                    <pic:cNvPicPr/>
-                  </pic:nvPicPr>
-                  <pic:blipFill rotWithShape="1">
-                    <a:blip r:embed="rId8"/>
-                    <a:srcRect l="18718" r="17051" b="7640"/>
-                    <a:stretch/>
-                  </pic:blipFill>
-                  <pic:spPr bwMode="auto">
-                    <a:xfrm>
-                      <a:off x="0" y="0"/>
-                      <a:ext cx="5676900" cy="4589111"/>
+                      <a:ext cx="5721531" cy="4003378"/>
                     </a:xfrm>
                     <a:prstGeom prst="rect">
                       <a:avLst/>
@@ -3764,27 +3836,150 @@
     </w:p>
     <w:p>
       <w:pPr>
-        <w:jc w:val="both"/>
         <w:rPr>
           <w:rFonts w:cs="B Nazanin" w:hint="cs"/>
           <w:b/>
           <w:bCs/>
-          <w:sz w:val="24"/>
-          <w:szCs w:val="24"/>
-          <w:rtl/>
-        </w:rPr>
-      </w:pPr>
-      <w:r>
+          <w:sz w:val="32"/>
+          <w:szCs w:val="32"/>
+          <w:rtl/>
+        </w:rPr>
+      </w:pPr>
+    </w:p>
+    <w:p>
+      <w:pPr>
         <w:rPr>
           <w:rFonts w:cs="B Nazanin" w:hint="cs"/>
           <w:b/>
           <w:bCs/>
-          <w:sz w:val="24"/>
-          <w:szCs w:val="24"/>
-          <w:rtl/>
-        </w:rPr>
-        <w:t>برای شروع عملیات تست باید یک پروفایل جدید بسازیم</w:t>
-      </w:r>
+          <w:sz w:val="32"/>
+          <w:szCs w:val="32"/>
+          <w:rtl/>
+        </w:rPr>
+      </w:pPr>
+    </w:p>
+    <w:p>
+      <w:pPr>
+        <w:pStyle w:val="ListParagraph"/>
+        <w:numPr>
+          <w:ilvl w:val="0"/>
+          <w:numId w:val="7"/>
+        </w:numPr>
+        <w:jc w:val="both"/>
+        <w:rPr>
+          <w:rFonts w:cs="B Nazanin" w:hint="cs"/>
+          <w:sz w:val="24"/>
+          <w:szCs w:val="24"/>
+        </w:rPr>
+      </w:pPr>
+      <w:r>
+        <w:rPr>
+          <w:rFonts w:cs="B Nazanin" w:hint="cs"/>
+          <w:sz w:val="24"/>
+          <w:szCs w:val="24"/>
+          <w:rtl/>
+        </w:rPr>
+        <w:t>در این قسمت میتوان مدت زمان کلی اجرای تست را تعیین کرد</w:t>
+      </w:r>
+    </w:p>
+    <w:p>
+      <w:pPr>
+        <w:pStyle w:val="ListParagraph"/>
+        <w:numPr>
+          <w:ilvl w:val="0"/>
+          <w:numId w:val="7"/>
+        </w:numPr>
+        <w:jc w:val="both"/>
+        <w:rPr>
+          <w:rFonts w:cs="B Nazanin" w:hint="cs"/>
+          <w:sz w:val="24"/>
+          <w:szCs w:val="24"/>
+        </w:rPr>
+      </w:pPr>
+      <w:r>
+        <w:rPr>
+          <w:rFonts w:cs="B Nazanin" w:hint="cs"/>
+          <w:sz w:val="24"/>
+          <w:szCs w:val="24"/>
+          <w:rtl/>
+        </w:rPr>
+        <w:t>در این قسمت تعداد ستون‌های گزارش تست نمایش داده خواهد شد که هر چه تعداد این ستون ها بیشتر باشد طبیعتا جزئیات بیشتری در اختیار قرار خواهد گرفت ولی زمان بیشتر صرف انجام عمل تست خواهد شد.</w:t>
+      </w:r>
+    </w:p>
+    <w:p>
+      <w:pPr>
+        <w:jc w:val="both"/>
+        <w:rPr>
+          <w:rFonts w:cs="B Nazanin" w:hint="cs"/>
+          <w:b/>
+          <w:bCs/>
+          <w:sz w:val="32"/>
+          <w:szCs w:val="32"/>
+          <w:rtl/>
+        </w:rPr>
+      </w:pPr>
+      <w:r>
+        <w:rPr>
+          <w:noProof/>
+          <w:lang w:bidi="ar-SA"/>
+        </w:rPr>
+        <w:lastRenderedPageBreak/>
+        <w:drawing>
+          <wp:inline distT="0" distB="0" distL="0" distR="0" wp14:anchorId="17F1390F" wp14:editId="1C26B557">
+            <wp:extent cx="5947922" cy="4985198"/>
+            <wp:effectExtent l="0" t="0" r="0" b="6350"/>
+            <wp:docPr id="3" name="Picture 3"/>
+            <wp:cNvGraphicFramePr>
+              <a:graphicFrameLocks xmlns:a="http://schemas.openxmlformats.org/drawingml/2006/main" noChangeAspect="1"/>
+            </wp:cNvGraphicFramePr>
+            <a:graphic xmlns:a="http://schemas.openxmlformats.org/drawingml/2006/main">
+              <a:graphicData uri="http://schemas.openxmlformats.org/drawingml/2006/picture">
+                <pic:pic xmlns:pic="http://schemas.openxmlformats.org/drawingml/2006/picture">
+                  <pic:nvPicPr>
+                    <pic:cNvPr id="0" name=""/>
+                    <pic:cNvPicPr/>
+                  </pic:nvPicPr>
+                  <pic:blipFill rotWithShape="1">
+                    <a:blip r:embed="rId8"/>
+                    <a:srcRect l="19869" t="1875" r="20353" b="9003"/>
+                    <a:stretch/>
+                  </pic:blipFill>
+                  <pic:spPr bwMode="auto">
+                    <a:xfrm>
+                      <a:off x="0" y="0"/>
+                      <a:ext cx="5948576" cy="4985747"/>
+                    </a:xfrm>
+                    <a:prstGeom prst="rect">
+                      <a:avLst/>
+                    </a:prstGeom>
+                    <a:ln>
+                      <a:noFill/>
+                    </a:ln>
+                    <a:extLst>
+                      <a:ext uri="{53640926-AAD7-44D8-BBD7-CCE9431645EC}">
+                        <a14:shadowObscured xmlns:a14="http://schemas.microsoft.com/office/drawing/2010/main"/>
+                      </a:ext>
+                    </a:extLst>
+                  </pic:spPr>
+                </pic:pic>
+              </a:graphicData>
+            </a:graphic>
+          </wp:inline>
+        </w:drawing>
+      </w:r>
+    </w:p>
+    <w:p>
+      <w:pPr>
+        <w:jc w:val="both"/>
+        <w:rPr>
+          <w:rFonts w:cs="B Nazanin" w:hint="cs"/>
+          <w:b/>
+          <w:bCs/>
+          <w:sz w:val="32"/>
+          <w:szCs w:val="32"/>
+          <w:rtl/>
+        </w:rPr>
+      </w:pPr>
     </w:p>
     <w:p>
       <w:pPr>
@@ -3796,17 +3991,13 @@
         <w:jc w:val="both"/>
         <w:rPr>
           <w:rFonts w:cs="B Nazanin" w:hint="cs"/>
-          <w:b/>
-          <w:bCs/>
-          <w:sz w:val="24"/>
-          <w:szCs w:val="24"/>
-        </w:rPr>
-      </w:pPr>
-      <w:r>
-        <w:rPr>
-          <w:rFonts w:cs="B Nazanin" w:hint="cs"/>
-          <w:b/>
-          <w:bCs/>
+          <w:sz w:val="24"/>
+          <w:szCs w:val="24"/>
+        </w:rPr>
+      </w:pPr>
+      <w:r>
+        <w:rPr>
+          <w:rFonts w:cs="B Nazanin" w:hint="cs"/>
           <w:sz w:val="24"/>
           <w:szCs w:val="24"/>
           <w:rtl/>
@@ -3824,6 +4015,25 @@
         <w:jc w:val="both"/>
         <w:rPr>
           <w:rFonts w:cs="B Nazanin" w:hint="cs"/>
+          <w:sz w:val="24"/>
+          <w:szCs w:val="24"/>
+        </w:rPr>
+      </w:pPr>
+      <w:r>
+        <w:rPr>
+          <w:rFonts w:cs="B Nazanin" w:hint="cs"/>
+          <w:sz w:val="24"/>
+          <w:szCs w:val="24"/>
+          <w:rtl/>
+        </w:rPr>
+        <w:t>در اینجا می‌توانیم نوع مرورگر خود را انتخاب کنیم که ما برای تست از مرورگر درون برنامه استفاده می‌کنیم. برای اجرای دقیق بهتر است کوکی‌ها را پاک کنیم .</w:t>
+      </w:r>
+    </w:p>
+    <w:p>
+      <w:pPr>
+        <w:jc w:val="both"/>
+        <w:rPr>
+          <w:rFonts w:cs="B Nazanin" w:hint="cs"/>
           <w:b/>
           <w:bCs/>
           <w:sz w:val="24"/>
@@ -3832,88 +4042,14 @@
       </w:pPr>
       <w:r>
         <w:rPr>
-          <w:rFonts w:cs="B Nazanin" w:hint="cs"/>
-          <w:b/>
-          <w:bCs/>
-          <w:sz w:val="24"/>
-          <w:szCs w:val="24"/>
-          <w:rtl/>
-        </w:rPr>
-        <w:t>در اینجا می‌توانیم نوع مرورگر خود را انتخاب کنیم که ما برای تست از مرورگر درون برنامه استفاده می‌کنیم. برای اجرای دقیق بهتر است کوکی‌ها را پاک کنیم .</w:t>
-      </w:r>
-    </w:p>
-    <w:p>
-      <w:pPr>
-        <w:jc w:val="both"/>
-        <w:rPr>
-          <w:rFonts w:cs="B Nazanin" w:hint="cs"/>
-          <w:b/>
-          <w:bCs/>
-          <w:sz w:val="24"/>
-          <w:szCs w:val="24"/>
-          <w:rtl/>
-        </w:rPr>
-      </w:pPr>
-    </w:p>
-    <w:p>
-      <w:pPr>
-        <w:jc w:val="both"/>
-        <w:rPr>
-          <w:rFonts w:cs="B Nazanin" w:hint="cs"/>
-          <w:b/>
-          <w:bCs/>
-          <w:sz w:val="24"/>
-          <w:szCs w:val="24"/>
-          <w:rtl/>
-        </w:rPr>
-      </w:pPr>
-    </w:p>
-    <w:p>
-      <w:pPr>
-        <w:jc w:val="both"/>
-        <w:rPr>
-          <w:rFonts w:cs="B Nazanin" w:hint="cs"/>
-          <w:b/>
-          <w:bCs/>
-          <w:sz w:val="24"/>
-          <w:szCs w:val="24"/>
-          <w:rtl/>
-        </w:rPr>
-      </w:pPr>
-    </w:p>
-    <w:p>
-      <w:pPr>
-        <w:jc w:val="both"/>
-        <w:rPr>
-          <w:rFonts w:cs="B Nazanin" w:hint="cs"/>
-          <w:b/>
-          <w:bCs/>
-          <w:sz w:val="24"/>
-          <w:szCs w:val="24"/>
-        </w:rPr>
-      </w:pPr>
-    </w:p>
-    <w:p>
-      <w:pPr>
-        <w:jc w:val="both"/>
-        <w:rPr>
-          <w:rFonts w:cs="B Nazanin" w:hint="cs"/>
-          <w:b/>
-          <w:bCs/>
-          <w:sz w:val="24"/>
-          <w:szCs w:val="24"/>
-        </w:rPr>
-      </w:pPr>
-      <w:r>
-        <w:rPr>
           <w:noProof/>
           <w:lang w:bidi="ar-SA"/>
         </w:rPr>
         <w:lastRenderedPageBreak/>
         <w:drawing>
-          <wp:inline distT="0" distB="0" distL="0" distR="0">
-            <wp:extent cx="5265420" cy="3883025"/>
-            <wp:effectExtent l="0" t="0" r="0" b="3175"/>
+          <wp:inline distT="0" distB="0" distL="0" distR="0" wp14:anchorId="140789A0" wp14:editId="00376964">
+            <wp:extent cx="6062041" cy="4470500"/>
+            <wp:effectExtent l="0" t="0" r="0" b="6350"/>
             <wp:docPr id="4" name="Picture 4"/>
             <wp:cNvGraphicFramePr>
               <a:graphicFrameLocks xmlns:a="http://schemas.openxmlformats.org/drawingml/2006/main" noChangeAspect="1"/>
@@ -3939,7 +4075,7 @@
                   <pic:spPr bwMode="auto">
                     <a:xfrm>
                       <a:off x="0" y="0"/>
-                      <a:ext cx="5265420" cy="3883025"/>
+                      <a:ext cx="6069305" cy="4475857"/>
                     </a:xfrm>
                     <a:prstGeom prst="rect">
                       <a:avLst/>
@@ -3982,31 +4118,154 @@
           <w:rtl/>
           <w:lang w:bidi="ar-SA"/>
         </w:rPr>
-        <w:t>حالا کافی ست وارد سایت خود شویم تا عملیات تست آغاز شود.</w:t>
-      </w:r>
-    </w:p>
-    <w:p>
-      <w:pPr>
-        <w:ind w:left="360"/>
+        <w:t>حالا کافی ست وارد سایت</w:t>
+      </w:r>
+      <w:r>
+        <w:rPr>
+          <w:rFonts w:cs="B Nazanin" w:hint="cs"/>
+          <w:noProof/>
+          <w:sz w:val="24"/>
+          <w:szCs w:val="24"/>
+          <w:rtl/>
+          <w:lang w:bidi="ar-SA"/>
+        </w:rPr>
+        <w:t xml:space="preserve"> شویم تا عملیات تست آغاز شود.</w:t>
+      </w:r>
+    </w:p>
+    <w:p>
+      <w:pPr>
         <w:jc w:val="both"/>
         <w:rPr>
-          <w:rFonts w:hint="cs"/>
+          <w:rFonts w:cs="B Nazanin" w:hint="cs"/>
           <w:noProof/>
+          <w:sz w:val="24"/>
+          <w:szCs w:val="24"/>
           <w:rtl/>
           <w:lang w:bidi="ar-SA"/>
         </w:rPr>
       </w:pPr>
-    </w:p>
-    <w:p>
-      <w:pPr>
-        <w:ind w:left="360"/>
-        <w:jc w:val="both"/>
+      <w:bookmarkStart w:id="8" w:name="_GoBack"/>
+      <w:bookmarkEnd w:id="8"/>
+    </w:p>
+    <w:p>
+      <w:pPr>
+        <w:pStyle w:val="ListParagraph"/>
+        <w:numPr>
+          <w:ilvl w:val="0"/>
+          <w:numId w:val="4"/>
+        </w:numPr>
+        <w:outlineLvl w:val="1"/>
         <w:rPr>
           <w:rFonts w:cs="B Nazanin"/>
           <w:b/>
           <w:bCs/>
-          <w:sz w:val="24"/>
-          <w:szCs w:val="24"/>
+          <w:sz w:val="32"/>
+          <w:szCs w:val="32"/>
+        </w:rPr>
+      </w:pPr>
+      <w:r>
+        <w:rPr>
+          <w:rFonts w:cs="B Nazanin" w:hint="cs"/>
+          <w:b/>
+          <w:bCs/>
+          <w:sz w:val="32"/>
+          <w:szCs w:val="32"/>
+          <w:rtl/>
+        </w:rPr>
+        <w:t>زمانبندی تست</w:t>
+      </w:r>
+    </w:p>
+    <w:p>
+      <w:pPr>
+        <w:jc w:val="both"/>
+        <w:rPr>
+          <w:rFonts w:cs="B Nazanin"/>
+          <w:sz w:val="24"/>
+          <w:szCs w:val="24"/>
+        </w:rPr>
+      </w:pPr>
+      <w:r>
+        <w:rPr>
+          <w:rFonts w:cs="B Nazanin" w:hint="cs"/>
+          <w:sz w:val="24"/>
+          <w:szCs w:val="24"/>
+          <w:rtl/>
+        </w:rPr>
+        <w:t>بعد از پایان یافتن مرحله برنامه‌نویسی و پیاده‌سازی</w:t>
+      </w:r>
+      <w:r>
+        <w:rPr>
+          <w:rFonts w:cs="B Nazanin" w:hint="cs"/>
+          <w:sz w:val="24"/>
+          <w:szCs w:val="24"/>
+          <w:rtl/>
+        </w:rPr>
+        <w:t xml:space="preserve"> هر ویژگی عملی</w:t>
+      </w:r>
+      <w:r>
+        <w:rPr>
+          <w:rFonts w:cs="B Nazanin" w:hint="cs"/>
+          <w:sz w:val="24"/>
+          <w:szCs w:val="24"/>
+          <w:rtl/>
+        </w:rPr>
+        <w:t>ات تست را انجام می‌دهیم .</w:t>
+      </w:r>
+      <w:r>
+        <w:rPr>
+          <w:rFonts w:cs="B Nazanin" w:hint="cs"/>
+          <w:sz w:val="24"/>
+          <w:szCs w:val="24"/>
+          <w:rtl/>
+        </w:rPr>
+        <w:t xml:space="preserve"> انجام تست‌های کارا</w:t>
+      </w:r>
+      <w:r>
+        <w:rPr>
+          <w:rFonts w:cs="B Nazanin" w:hint="cs"/>
+          <w:sz w:val="24"/>
+          <w:szCs w:val="24"/>
+          <w:rtl/>
+        </w:rPr>
+        <w:t>ی</w:t>
+      </w:r>
+      <w:r>
+        <w:rPr>
+          <w:rFonts w:cs="B Nazanin" w:hint="cs"/>
+          <w:sz w:val="24"/>
+          <w:szCs w:val="24"/>
+          <w:rtl/>
+        </w:rPr>
+        <w:t xml:space="preserve">ی و تحت فشار </w:t>
+      </w:r>
+      <w:r>
+        <w:rPr>
+          <w:rFonts w:cs="B Nazanin" w:hint="cs"/>
+          <w:sz w:val="24"/>
+          <w:szCs w:val="24"/>
+          <w:rtl/>
+        </w:rPr>
+        <w:t>در آخر فاز اول انجام می‌شود.</w:t>
+      </w:r>
+      <w:r>
+        <w:rPr>
+          <w:rFonts w:cs="B Nazanin" w:hint="cs"/>
+          <w:sz w:val="24"/>
+          <w:szCs w:val="24"/>
+          <w:rtl/>
+        </w:rPr>
+        <w:t xml:space="preserve"> </w:t>
+      </w:r>
+    </w:p>
+    <w:p>
+      <w:pPr>
+        <w:pStyle w:val="ListParagraph"/>
+        <w:rPr>
+          <w:rFonts w:cs="B Nazanin"/>
+          <w:b/>
+          <w:bCs/>
+          <w:sz w:val="32"/>
+          <w:szCs w:val="32"/>
         </w:rPr>
       </w:pPr>
     </w:p>
@@ -6519,7 +6778,7 @@
 </file>
 
 <file path=customXml/itemProps1.xml><?xml version="1.0" encoding="utf-8"?>
-<ds:datastoreItem xmlns:ds="http://schemas.openxmlformats.org/officeDocument/2006/customXml" ds:itemID="{B2E392B2-AB34-4638-87F6-DAE3B2AA4EA0}">
+<ds:datastoreItem xmlns:ds="http://schemas.openxmlformats.org/officeDocument/2006/customXml" ds:itemID="{67E56F82-6E6D-40F6-96D9-40C24F341097}">
   <ds:schemaRefs>
     <ds:schemaRef ds:uri="http://schemas.openxmlformats.org/officeDocument/2006/bibliography"/>
   </ds:schemaRefs>

</xml_diff>